<commit_message>
Live conformance tool documentation
</commit_message>
<xml_diff>
--- a/Documentation/HbbTV_DVB/DASH_DVB_Conformance_Software.docx
+++ b/Documentation/HbbTV_DVB/DASH_DVB_Conformance_Software.docx
@@ -2,7 +2,6 @@
 <file path=word/document.xml><?xml version="1.0" encoding="utf-8"?>
 <w:document xmlns:wpc="http://schemas.microsoft.com/office/word/2010/wordprocessingCanvas" xmlns:cx="http://schemas.microsoft.com/office/drawing/2014/chartex" xmlns:cx1="http://schemas.microsoft.com/office/drawing/2015/9/8/chartex" xmlns:cx2="http://schemas.microsoft.com/office/drawing/2015/10/21/chartex" xmlns:cx3="http://schemas.microsoft.com/office/drawing/2016/5/9/chartex" xmlns:cx4="http://schemas.microsoft.com/office/drawing/2016/5/10/chartex" xmlns:cx5="http://schemas.microsoft.com/office/drawing/2016/5/11/chartex" xmlns:cx6="http://schemas.microsoft.com/office/drawing/2016/5/12/chartex" xmlns:cx7="http://schemas.microsoft.com/office/drawing/2016/5/13/chartex" xmlns:cx8="http://schemas.microsoft.com/office/drawing/2016/5/14/chartex" xmlns:mc="http://schemas.openxmlformats.org/markup-compatibility/2006" xmlns:aink="http://schemas.microsoft.com/office/drawing/2016/ink" xmlns:am3d="http://schemas.microsoft.com/office/drawing/2017/model3d" xmlns:o="urn:schemas-microsoft-com:office:office" xmlns:r="http://schemas.openxmlformats.org/officeDocument/2006/relationships" xmlns:m="http://schemas.openxmlformats.org/officeDocument/2006/math" xmlns:v="urn:schemas-microsoft-com:vml" xmlns:wp14="http://schemas.microsoft.com/office/word/2010/wordprocessingDrawing" xmlns:wp="http://schemas.openxmlformats.org/drawingml/2006/wordprocessingDrawing" xmlns:w10="urn:schemas-microsoft-com:office:word" xmlns:w="http://schemas.openxmlformats.org/wordprocessingml/2006/main" xmlns:w14="http://schemas.microsoft.com/office/word/2010/wordml" xmlns:w15="http://schemas.microsoft.com/office/word/2012/wordml" xmlns:w16cid="http://schemas.microsoft.com/office/word/2016/wordml/cid" xmlns:w16se="http://schemas.microsoft.com/office/word/2015/wordml/symex" xmlns:wpg="http://schemas.microsoft.com/office/word/2010/wordprocessingGroup" xmlns:wpi="http://schemas.microsoft.com/office/word/2010/wordprocessingInk" xmlns:wne="http://schemas.microsoft.com/office/word/2006/wordml" xmlns:wps="http://schemas.microsoft.com/office/word/2010/wordprocessingShape" mc:Ignorable="w14 w15 w16se w16cid wp14">
   <w:body>
-    <w:p/>
     <w:p>
       <w:pPr>
         <w:pStyle w:val="Heading1"/>
@@ -724,6 +723,11 @@
       </w:pPr>
     </w:p>
     <w:p>
+      <w:pPr>
+        <w:rPr>
+          <w:lang w:val="en-US"/>
+        </w:rPr>
+      </w:pPr>
       <w:r>
         <w:rPr>
           <w:noProof/>
@@ -1641,8 +1645,33 @@
                                         <w:sz w:val="18"/>
                                         <w:lang w:val="de-DE"/>
                                       </w:rPr>
-                                      <w:t>Cross-representation checks</w:t>
+                                      <w:t>Cross-</w:t>
                                     </w:r>
+                                    <w:proofErr w:type="spellStart"/>
+                                    <w:r>
+                                      <w:rPr>
+                                        <w:sz w:val="18"/>
+                                        <w:lang w:val="de-DE"/>
+                                      </w:rPr>
+                                      <w:t>representation</w:t>
+                                    </w:r>
+                                    <w:proofErr w:type="spellEnd"/>
+                                    <w:r>
+                                      <w:rPr>
+                                        <w:sz w:val="18"/>
+                                        <w:lang w:val="de-DE"/>
+                                      </w:rPr>
+                                      <w:t xml:space="preserve"> </w:t>
+                                    </w:r>
+                                    <w:proofErr w:type="spellStart"/>
+                                    <w:r>
+                                      <w:rPr>
+                                        <w:sz w:val="18"/>
+                                        <w:lang w:val="de-DE"/>
+                                      </w:rPr>
+                                      <w:t>checks</w:t>
+                                    </w:r>
+                                    <w:proofErr w:type="spellEnd"/>
                                   </w:p>
                                 </w:txbxContent>
                               </wps:txbx>
@@ -1917,12 +1946,21 @@
                                           <w:lang w:val="de-DE"/>
                                         </w:rPr>
                                       </w:pPr>
+                                      <w:proofErr w:type="spellStart"/>
                                       <w:r>
                                         <w:rPr>
                                           <w:sz w:val="18"/>
                                           <w:lang w:val="de-DE"/>
                                         </w:rPr>
-                                        <w:t>Fetch MPD, Schema</w:t>
+                                        <w:t>Fetch</w:t>
+                                      </w:r>
+                                      <w:proofErr w:type="spellEnd"/>
+                                      <w:r>
+                                        <w:rPr>
+                                          <w:sz w:val="18"/>
+                                          <w:lang w:val="de-DE"/>
+                                        </w:rPr>
+                                        <w:t xml:space="preserve"> MPD, Schema</w:t>
                                       </w:r>
                                     </w:p>
                                   </w:txbxContent>
@@ -1986,8 +2024,33 @@
                                           <w:sz w:val="18"/>
                                           <w:lang w:val="de-DE"/>
                                         </w:rPr>
-                                        <w:t>XML validation+Schema validation</w:t>
+                                        <w:t xml:space="preserve">XML </w:t>
                                       </w:r>
+                                      <w:proofErr w:type="spellStart"/>
+                                      <w:r>
+                                        <w:rPr>
+                                          <w:sz w:val="18"/>
+                                          <w:lang w:val="de-DE"/>
+                                        </w:rPr>
+                                        <w:t>validation+Schema</w:t>
+                                      </w:r>
+                                      <w:proofErr w:type="spellEnd"/>
+                                      <w:r>
+                                        <w:rPr>
+                                          <w:sz w:val="18"/>
+                                          <w:lang w:val="de-DE"/>
+                                        </w:rPr>
+                                        <w:t xml:space="preserve"> </w:t>
+                                      </w:r>
+                                      <w:proofErr w:type="spellStart"/>
+                                      <w:r>
+                                        <w:rPr>
+                                          <w:sz w:val="18"/>
+                                          <w:lang w:val="de-DE"/>
+                                        </w:rPr>
+                                        <w:t>validation</w:t>
+                                      </w:r>
+                                      <w:proofErr w:type="spellEnd"/>
                                     </w:p>
                                   </w:txbxContent>
                                 </wps:txbx>
@@ -2045,13 +2108,47 @@
                                           <w:lang w:val="de-DE"/>
                                         </w:rPr>
                                       </w:pPr>
+                                      <w:proofErr w:type="spellStart"/>
                                       <w:r>
                                         <w:rPr>
                                           <w:sz w:val="18"/>
                                           <w:lang w:val="de-DE"/>
                                         </w:rPr>
-                                        <w:t>Schematron rule validation</w:t>
+                                        <w:t>Schematron</w:t>
                                       </w:r>
+                                      <w:proofErr w:type="spellEnd"/>
+                                      <w:r>
+                                        <w:rPr>
+                                          <w:sz w:val="18"/>
+                                          <w:lang w:val="de-DE"/>
+                                        </w:rPr>
+                                        <w:t xml:space="preserve"> </w:t>
+                                      </w:r>
+                                      <w:proofErr w:type="spellStart"/>
+                                      <w:r>
+                                        <w:rPr>
+                                          <w:sz w:val="18"/>
+                                          <w:lang w:val="de-DE"/>
+                                        </w:rPr>
+                                        <w:t>rule</w:t>
+                                      </w:r>
+                                      <w:proofErr w:type="spellEnd"/>
+                                      <w:r>
+                                        <w:rPr>
+                                          <w:sz w:val="18"/>
+                                          <w:lang w:val="de-DE"/>
+                                        </w:rPr>
+                                        <w:t xml:space="preserve"> </w:t>
+                                      </w:r>
+                                      <w:proofErr w:type="spellStart"/>
+                                      <w:r>
+                                        <w:rPr>
+                                          <w:sz w:val="18"/>
+                                          <w:lang w:val="de-DE"/>
+                                        </w:rPr>
+                                        <w:t>validation</w:t>
+                                      </w:r>
+                                      <w:proofErr w:type="spellEnd"/>
                                     </w:p>
                                   </w:txbxContent>
                                 </wps:txbx>
@@ -2116,7 +2213,25 @@
                                           <w:sz w:val="18"/>
                                           <w:lang w:val="de-DE"/>
                                         </w:rPr>
-                                        <w:t>Segment Conformance?</w:t>
+                                        <w:t xml:space="preserve">Segment </w:t>
+                                      </w:r>
+                                      <w:proofErr w:type="spellStart"/>
+                                      <w:r>
+                                        <w:rPr>
+                                          <w:color w:val="C45911" w:themeColor="accent2" w:themeShade="BF"/>
+                                          <w:sz w:val="18"/>
+                                          <w:lang w:val="de-DE"/>
+                                        </w:rPr>
+                                        <w:t>Conformance</w:t>
+                                      </w:r>
+                                      <w:proofErr w:type="spellEnd"/>
+                                      <w:r>
+                                        <w:rPr>
+                                          <w:color w:val="C45911" w:themeColor="accent2" w:themeShade="BF"/>
+                                          <w:sz w:val="18"/>
+                                          <w:lang w:val="de-DE"/>
+                                        </w:rPr>
+                                        <w:t>?</w:t>
                                       </w:r>
                                     </w:p>
                                   </w:txbxContent>
@@ -2175,12 +2290,21 @@
                                           <w:lang w:val="de-DE"/>
                                         </w:rPr>
                                       </w:pPr>
+                                      <w:proofErr w:type="spellStart"/>
                                       <w:r>
                                         <w:rPr>
                                           <w:sz w:val="18"/>
                                           <w:lang w:val="de-DE"/>
                                         </w:rPr>
-                                        <w:t>Fetch Segments</w:t>
+                                        <w:t>Fetch</w:t>
+                                      </w:r>
+                                      <w:proofErr w:type="spellEnd"/>
+                                      <w:r>
+                                        <w:rPr>
+                                          <w:sz w:val="18"/>
+                                          <w:lang w:val="de-DE"/>
+                                        </w:rPr>
+                                        <w:t xml:space="preserve"> Segments</w:t>
                                       </w:r>
                                     </w:p>
                                   </w:txbxContent>
@@ -2244,8 +2368,17 @@
                                           <w:sz w:val="18"/>
                                           <w:lang w:val="de-DE"/>
                                         </w:rPr>
-                                        <w:t>ISO BMFF checks</w:t>
+                                        <w:t xml:space="preserve">ISO BMFF </w:t>
                                       </w:r>
+                                      <w:proofErr w:type="spellStart"/>
+                                      <w:r>
+                                        <w:rPr>
+                                          <w:sz w:val="18"/>
+                                          <w:lang w:val="de-DE"/>
+                                        </w:rPr>
+                                        <w:t>checks</w:t>
+                                      </w:r>
+                                      <w:proofErr w:type="spellEnd"/>
                                     </w:p>
                                   </w:txbxContent>
                                 </wps:txbx>
@@ -2307,7 +2440,23 @@
                                           <w:sz w:val="18"/>
                                           <w:lang w:val="de-DE"/>
                                         </w:rPr>
-                                        <w:t>MPD location (HTTP/</w:t>
+                                        <w:t xml:space="preserve">MPD </w:t>
+                                      </w:r>
+                                      <w:proofErr w:type="spellStart"/>
+                                      <w:r>
+                                        <w:rPr>
+                                          <w:sz w:val="18"/>
+                                          <w:lang w:val="de-DE"/>
+                                        </w:rPr>
+                                        <w:t>location</w:t>
+                                      </w:r>
+                                      <w:proofErr w:type="spellEnd"/>
+                                      <w:r>
+                                        <w:rPr>
+                                          <w:sz w:val="18"/>
+                                          <w:lang w:val="de-DE"/>
+                                        </w:rPr>
+                                        <w:t xml:space="preserve"> (HTTP/</w:t>
                                       </w:r>
                                     </w:p>
                                     <w:p>
@@ -2663,15 +2812,40 @@
                                           <w:sz w:val="18"/>
                                           <w:lang w:val="de-DE"/>
                                         </w:rPr>
-                                        <w:t>Select mode DASH/</w:t>
+                                        <w:t xml:space="preserve">Select </w:t>
+                                      </w:r>
+                                      <w:proofErr w:type="spellStart"/>
+                                      <w:r>
+                                        <w:rPr>
+                                          <w:sz w:val="18"/>
+                                          <w:lang w:val="de-DE"/>
+                                        </w:rPr>
+                                        <w:t>mode</w:t>
+                                      </w:r>
+                                      <w:proofErr w:type="spellEnd"/>
+                                      <w:r>
+                                        <w:rPr>
+                                          <w:sz w:val="18"/>
+                                          <w:lang w:val="de-DE"/>
+                                        </w:rPr>
+                                        <w:t xml:space="preserve"> DASH/</w:t>
                                       </w:r>
                                       <w:r>
                                         <w:rPr>
                                           <w:sz w:val="18"/>
                                           <w:lang w:val="de-DE"/>
                                         </w:rPr>
-                                        <w:t>DVB/ HbbTV</w:t>
+                                        <w:t xml:space="preserve">DVB/ </w:t>
                                       </w:r>
+                                      <w:proofErr w:type="spellStart"/>
+                                      <w:r>
+                                        <w:rPr>
+                                          <w:sz w:val="18"/>
+                                          <w:lang w:val="de-DE"/>
+                                        </w:rPr>
+                                        <w:t>HbbTV</w:t>
+                                      </w:r>
+                                      <w:proofErr w:type="spellEnd"/>
                                     </w:p>
                                   </w:txbxContent>
                                 </wps:txbx>
@@ -2849,7 +3023,23 @@
                                         <w:sz w:val="18"/>
                                         <w:lang w:val="de-DE"/>
                                       </w:rPr>
-                                      <w:t>Box + Manifest specific checks</w:t>
+                                      <w:t xml:space="preserve">Box + Manifest </w:t>
+                                    </w:r>
+                                    <w:proofErr w:type="spellStart"/>
+                                    <w:r>
+                                      <w:rPr>
+                                        <w:sz w:val="18"/>
+                                        <w:lang w:val="de-DE"/>
+                                      </w:rPr>
+                                      <w:t>specific</w:t>
+                                    </w:r>
+                                    <w:proofErr w:type="spellEnd"/>
+                                    <w:r>
+                                      <w:rPr>
+                                        <w:sz w:val="18"/>
+                                        <w:lang w:val="de-DE"/>
+                                      </w:rPr>
+                                      <w:t xml:space="preserve"> checks</w:t>
                                     </w:r>
                                   </w:p>
                                 </w:txbxContent>
@@ -2927,8 +3117,17 @@
                                         <w:sz w:val="18"/>
                                         <w:lang w:val="de-DE"/>
                                       </w:rPr>
-                                      <w:t xml:space="preserve"> checks</w:t>
+                                      <w:t xml:space="preserve"> </w:t>
                                     </w:r>
+                                    <w:proofErr w:type="spellStart"/>
+                                    <w:r>
+                                      <w:rPr>
+                                        <w:sz w:val="18"/>
+                                        <w:lang w:val="de-DE"/>
+                                      </w:rPr>
+                                      <w:t>checks</w:t>
+                                    </w:r>
+                                    <w:proofErr w:type="spellEnd"/>
                                   </w:p>
                                 </w:txbxContent>
                               </wps:txbx>
@@ -3329,8 +3528,33 @@
                                   <w:sz w:val="18"/>
                                   <w:lang w:val="de-DE"/>
                                 </w:rPr>
-                                <w:t>Cross-representation checks</w:t>
+                                <w:t>Cross-</w:t>
                               </w:r>
+                              <w:proofErr w:type="spellStart"/>
+                              <w:r>
+                                <w:rPr>
+                                  <w:sz w:val="18"/>
+                                  <w:lang w:val="de-DE"/>
+                                </w:rPr>
+                                <w:t>representation</w:t>
+                              </w:r>
+                              <w:proofErr w:type="spellEnd"/>
+                              <w:r>
+                                <w:rPr>
+                                  <w:sz w:val="18"/>
+                                  <w:lang w:val="de-DE"/>
+                                </w:rPr>
+                                <w:t xml:space="preserve"> </w:t>
+                              </w:r>
+                              <w:proofErr w:type="spellStart"/>
+                              <w:r>
+                                <w:rPr>
+                                  <w:sz w:val="18"/>
+                                  <w:lang w:val="de-DE"/>
+                                </w:rPr>
+                                <w:t>checks</w:t>
+                              </w:r>
+                              <w:proofErr w:type="spellEnd"/>
                             </w:p>
                           </w:txbxContent>
                         </v:textbox>
@@ -3442,12 +3666,21 @@
                                     <w:lang w:val="de-DE"/>
                                   </w:rPr>
                                 </w:pPr>
+                                <w:proofErr w:type="spellStart"/>
                                 <w:r>
                                   <w:rPr>
                                     <w:sz w:val="18"/>
                                     <w:lang w:val="de-DE"/>
                                   </w:rPr>
-                                  <w:t>Fetch MPD, Schema</w:t>
+                                  <w:t>Fetch</w:t>
+                                </w:r>
+                                <w:proofErr w:type="spellEnd"/>
+                                <w:r>
+                                  <w:rPr>
+                                    <w:sz w:val="18"/>
+                                    <w:lang w:val="de-DE"/>
+                                  </w:rPr>
+                                  <w:t xml:space="preserve"> MPD, Schema</w:t>
                                 </w:r>
                               </w:p>
                             </w:txbxContent>
@@ -3469,8 +3702,33 @@
                                     <w:sz w:val="18"/>
                                     <w:lang w:val="de-DE"/>
                                   </w:rPr>
-                                  <w:t>XML validation+Schema validation</w:t>
+                                  <w:t xml:space="preserve">XML </w:t>
                                 </w:r>
+                                <w:proofErr w:type="spellStart"/>
+                                <w:r>
+                                  <w:rPr>
+                                    <w:sz w:val="18"/>
+                                    <w:lang w:val="de-DE"/>
+                                  </w:rPr>
+                                  <w:t>validation+Schema</w:t>
+                                </w:r>
+                                <w:proofErr w:type="spellEnd"/>
+                                <w:r>
+                                  <w:rPr>
+                                    <w:sz w:val="18"/>
+                                    <w:lang w:val="de-DE"/>
+                                  </w:rPr>
+                                  <w:t xml:space="preserve"> </w:t>
+                                </w:r>
+                                <w:proofErr w:type="spellStart"/>
+                                <w:r>
+                                  <w:rPr>
+                                    <w:sz w:val="18"/>
+                                    <w:lang w:val="de-DE"/>
+                                  </w:rPr>
+                                  <w:t>validation</w:t>
+                                </w:r>
+                                <w:proofErr w:type="spellEnd"/>
                               </w:p>
                             </w:txbxContent>
                           </v:textbox>
@@ -3486,13 +3744,47 @@
                                     <w:lang w:val="de-DE"/>
                                   </w:rPr>
                                 </w:pPr>
+                                <w:proofErr w:type="spellStart"/>
                                 <w:r>
                                   <w:rPr>
                                     <w:sz w:val="18"/>
                                     <w:lang w:val="de-DE"/>
                                   </w:rPr>
-                                  <w:t>Schematron rule validation</w:t>
+                                  <w:t>Schematron</w:t>
                                 </w:r>
+                                <w:proofErr w:type="spellEnd"/>
+                                <w:r>
+                                  <w:rPr>
+                                    <w:sz w:val="18"/>
+                                    <w:lang w:val="de-DE"/>
+                                  </w:rPr>
+                                  <w:t xml:space="preserve"> </w:t>
+                                </w:r>
+                                <w:proofErr w:type="spellStart"/>
+                                <w:r>
+                                  <w:rPr>
+                                    <w:sz w:val="18"/>
+                                    <w:lang w:val="de-DE"/>
+                                  </w:rPr>
+                                  <w:t>rule</w:t>
+                                </w:r>
+                                <w:proofErr w:type="spellEnd"/>
+                                <w:r>
+                                  <w:rPr>
+                                    <w:sz w:val="18"/>
+                                    <w:lang w:val="de-DE"/>
+                                  </w:rPr>
+                                  <w:t xml:space="preserve"> </w:t>
+                                </w:r>
+                                <w:proofErr w:type="spellStart"/>
+                                <w:r>
+                                  <w:rPr>
+                                    <w:sz w:val="18"/>
+                                    <w:lang w:val="de-DE"/>
+                                  </w:rPr>
+                                  <w:t>validation</w:t>
+                                </w:r>
+                                <w:proofErr w:type="spellEnd"/>
                               </w:p>
                             </w:txbxContent>
                           </v:textbox>
@@ -3519,7 +3811,25 @@
                                     <w:sz w:val="18"/>
                                     <w:lang w:val="de-DE"/>
                                   </w:rPr>
-                                  <w:t>Segment Conformance?</w:t>
+                                  <w:t xml:space="preserve">Segment </w:t>
+                                </w:r>
+                                <w:proofErr w:type="spellStart"/>
+                                <w:r>
+                                  <w:rPr>
+                                    <w:color w:val="C45911" w:themeColor="accent2" w:themeShade="BF"/>
+                                    <w:sz w:val="18"/>
+                                    <w:lang w:val="de-DE"/>
+                                  </w:rPr>
+                                  <w:t>Conformance</w:t>
+                                </w:r>
+                                <w:proofErr w:type="spellEnd"/>
+                                <w:r>
+                                  <w:rPr>
+                                    <w:color w:val="C45911" w:themeColor="accent2" w:themeShade="BF"/>
+                                    <w:sz w:val="18"/>
+                                    <w:lang w:val="de-DE"/>
+                                  </w:rPr>
+                                  <w:t>?</w:t>
                                 </w:r>
                               </w:p>
                             </w:txbxContent>
@@ -3536,12 +3846,21 @@
                                     <w:lang w:val="de-DE"/>
                                   </w:rPr>
                                 </w:pPr>
+                                <w:proofErr w:type="spellStart"/>
                                 <w:r>
                                   <w:rPr>
                                     <w:sz w:val="18"/>
                                     <w:lang w:val="de-DE"/>
                                   </w:rPr>
-                                  <w:t>Fetch Segments</w:t>
+                                  <w:t>Fetch</w:t>
+                                </w:r>
+                                <w:proofErr w:type="spellEnd"/>
+                                <w:r>
+                                  <w:rPr>
+                                    <w:sz w:val="18"/>
+                                    <w:lang w:val="de-DE"/>
+                                  </w:rPr>
+                                  <w:t xml:space="preserve"> Segments</w:t>
                                 </w:r>
                               </w:p>
                             </w:txbxContent>
@@ -3563,8 +3882,17 @@
                                     <w:sz w:val="18"/>
                                     <w:lang w:val="de-DE"/>
                                   </w:rPr>
-                                  <w:t>ISO BMFF checks</w:t>
+                                  <w:t xml:space="preserve">ISO BMFF </w:t>
                                 </w:r>
+                                <w:proofErr w:type="spellStart"/>
+                                <w:r>
+                                  <w:rPr>
+                                    <w:sz w:val="18"/>
+                                    <w:lang w:val="de-DE"/>
+                                  </w:rPr>
+                                  <w:t>checks</w:t>
+                                </w:r>
+                                <w:proofErr w:type="spellEnd"/>
                               </w:p>
                             </w:txbxContent>
                           </v:textbox>
@@ -3608,7 +3936,23 @@
                                     <w:sz w:val="18"/>
                                     <w:lang w:val="de-DE"/>
                                   </w:rPr>
-                                  <w:t>MPD location (HTTP/</w:t>
+                                  <w:t xml:space="preserve">MPD </w:t>
+                                </w:r>
+                                <w:proofErr w:type="spellStart"/>
+                                <w:r>
+                                  <w:rPr>
+                                    <w:sz w:val="18"/>
+                                    <w:lang w:val="de-DE"/>
+                                  </w:rPr>
+                                  <w:t>location</w:t>
+                                </w:r>
+                                <w:proofErr w:type="spellEnd"/>
+                                <w:r>
+                                  <w:rPr>
+                                    <w:sz w:val="18"/>
+                                    <w:lang w:val="de-DE"/>
+                                  </w:rPr>
+                                  <w:t xml:space="preserve"> (HTTP/</w:t>
                                 </w:r>
                               </w:p>
                               <w:p>
@@ -3686,15 +4030,40 @@
                                     <w:sz w:val="18"/>
                                     <w:lang w:val="de-DE"/>
                                   </w:rPr>
-                                  <w:t>Select mode DASH/</w:t>
+                                  <w:t xml:space="preserve">Select </w:t>
+                                </w:r>
+                                <w:proofErr w:type="spellStart"/>
+                                <w:r>
+                                  <w:rPr>
+                                    <w:sz w:val="18"/>
+                                    <w:lang w:val="de-DE"/>
+                                  </w:rPr>
+                                  <w:t>mode</w:t>
+                                </w:r>
+                                <w:proofErr w:type="spellEnd"/>
+                                <w:r>
+                                  <w:rPr>
+                                    <w:sz w:val="18"/>
+                                    <w:lang w:val="de-DE"/>
+                                  </w:rPr>
+                                  <w:t xml:space="preserve"> DASH/</w:t>
                                 </w:r>
                                 <w:r>
                                   <w:rPr>
                                     <w:sz w:val="18"/>
                                     <w:lang w:val="de-DE"/>
                                   </w:rPr>
-                                  <w:t>DVB/ HbbTV</w:t>
+                                  <w:t xml:space="preserve">DVB/ </w:t>
                                 </w:r>
+                                <w:proofErr w:type="spellStart"/>
+                                <w:r>
+                                  <w:rPr>
+                                    <w:sz w:val="18"/>
+                                    <w:lang w:val="de-DE"/>
+                                  </w:rPr>
+                                  <w:t>HbbTV</w:t>
+                                </w:r>
+                                <w:proofErr w:type="spellEnd"/>
                               </w:p>
                             </w:txbxContent>
                           </v:textbox>
@@ -3757,7 +4126,23 @@
                                   <w:sz w:val="18"/>
                                   <w:lang w:val="de-DE"/>
                                 </w:rPr>
-                                <w:t>Box + Manifest specific checks</w:t>
+                                <w:t xml:space="preserve">Box + Manifest </w:t>
+                              </w:r>
+                              <w:proofErr w:type="spellStart"/>
+                              <w:r>
+                                <w:rPr>
+                                  <w:sz w:val="18"/>
+                                  <w:lang w:val="de-DE"/>
+                                </w:rPr>
+                                <w:t>specific</w:t>
+                              </w:r>
+                              <w:proofErr w:type="spellEnd"/>
+                              <w:r>
+                                <w:rPr>
+                                  <w:sz w:val="18"/>
+                                  <w:lang w:val="de-DE"/>
+                                </w:rPr>
+                                <w:t xml:space="preserve"> checks</w:t>
                               </w:r>
                             </w:p>
                           </w:txbxContent>
@@ -3793,8 +4178,17 @@
                                   <w:sz w:val="18"/>
                                   <w:lang w:val="de-DE"/>
                                 </w:rPr>
-                                <w:t xml:space="preserve"> checks</w:t>
+                                <w:t xml:space="preserve"> </w:t>
                               </w:r>
+                              <w:proofErr w:type="spellStart"/>
+                              <w:r>
+                                <w:rPr>
+                                  <w:sz w:val="18"/>
+                                  <w:lang w:val="de-DE"/>
+                                </w:rPr>
+                                <w:t>checks</w:t>
+                              </w:r>
+                              <w:proofErr w:type="spellEnd"/>
                             </w:p>
                           </w:txbxContent>
                         </v:textbox>
@@ -3968,6 +4362,7 @@
         <w:rPr>
           <w:noProof/>
         </w:rPr>
+        <w:lastRenderedPageBreak/>
         <mc:AlternateContent>
           <mc:Choice Requires="wps">
             <w:drawing>
@@ -4321,7 +4716,25 @@
                                 <w:sz w:val="18"/>
                                 <w:lang w:val="de-DE"/>
                               </w:rPr>
-                              <w:t>Mode= HbbTV/DVB</w:t>
+                              <w:t xml:space="preserve">Mode= </w:t>
+                            </w:r>
+                            <w:proofErr w:type="spellStart"/>
+                            <w:r>
+                              <w:rPr>
+                                <w:color w:val="C45911" w:themeColor="accent2" w:themeShade="BF"/>
+                                <w:sz w:val="18"/>
+                                <w:lang w:val="de-DE"/>
+                              </w:rPr>
+                              <w:t>HbbTV</w:t>
+                            </w:r>
+                            <w:proofErr w:type="spellEnd"/>
+                            <w:r>
+                              <w:rPr>
+                                <w:color w:val="C45911" w:themeColor="accent2" w:themeShade="BF"/>
+                                <w:sz w:val="18"/>
+                                <w:lang w:val="de-DE"/>
+                              </w:rPr>
+                              <w:t>/DVB</w:t>
                             </w:r>
                             <w:r>
                               <w:rPr>
@@ -4372,7 +4785,25 @@
                           <w:sz w:val="18"/>
                           <w:lang w:val="de-DE"/>
                         </w:rPr>
-                        <w:t>Mode= HbbTV/DVB</w:t>
+                        <w:t xml:space="preserve">Mode= </w:t>
+                      </w:r>
+                      <w:proofErr w:type="spellStart"/>
+                      <w:r>
+                        <w:rPr>
+                          <w:color w:val="C45911" w:themeColor="accent2" w:themeShade="BF"/>
+                          <w:sz w:val="18"/>
+                          <w:lang w:val="de-DE"/>
+                        </w:rPr>
+                        <w:t>HbbTV</w:t>
+                      </w:r>
+                      <w:proofErr w:type="spellEnd"/>
+                      <w:r>
+                        <w:rPr>
+                          <w:color w:val="C45911" w:themeColor="accent2" w:themeShade="BF"/>
+                          <w:sz w:val="18"/>
+                          <w:lang w:val="de-DE"/>
+                        </w:rPr>
+                        <w:t>/DVB</w:t>
                       </w:r>
                       <w:r>
                         <w:rPr>
@@ -4724,6 +5155,7 @@
           <w:noProof/>
           <w:lang w:val="en-US" w:eastAsia="en-US"/>
         </w:rPr>
+        <w:lastRenderedPageBreak/>
         <mc:AlternateContent>
           <mc:Choice Requires="wpc">
             <w:drawing>
@@ -4874,8 +5306,8 @@
                         <wps:cNvSpPr txBox="1"/>
                         <wps:spPr>
                           <a:xfrm>
-                            <a:off x="85459" y="247"/>
-                            <a:ext cx="1971675" cy="291465"/>
+                            <a:off x="85451" y="247"/>
+                            <a:ext cx="1971040" cy="291465"/>
                           </a:xfrm>
                           <a:prstGeom prst="rect">
                             <a:avLst/>
@@ -4929,7 +5361,7 @@
                         <wps:cNvSpPr txBox="1"/>
                         <wps:spPr>
                           <a:xfrm>
-                            <a:off x="3055603" y="53587"/>
+                            <a:off x="3055309" y="53581"/>
                             <a:ext cx="1764665" cy="291465"/>
                           </a:xfrm>
                           <a:prstGeom prst="rect">
@@ -4984,7 +5416,7 @@
                         <wps:cNvSpPr txBox="1"/>
                         <wps:spPr>
                           <a:xfrm>
-                            <a:off x="4133361" y="2455400"/>
+                            <a:off x="4132963" y="2455164"/>
                             <a:ext cx="1652270" cy="291465"/>
                           </a:xfrm>
                           <a:prstGeom prst="rect">
@@ -5068,7 +5500,7 @@
                         <wps:cNvSpPr txBox="1"/>
                         <wps:spPr>
                           <a:xfrm>
-                            <a:off x="1368565" y="1644023"/>
+                            <a:off x="1368433" y="1643865"/>
                             <a:ext cx="2347595" cy="291465"/>
                           </a:xfrm>
                           <a:prstGeom prst="rect">
@@ -5173,7 +5605,7 @@
                         <wps:cNvSpPr txBox="1"/>
                         <wps:spPr>
                           <a:xfrm>
-                            <a:off x="1388929" y="524837"/>
+                            <a:off x="1388795" y="524787"/>
                             <a:ext cx="1692275" cy="291465"/>
                           </a:xfrm>
                           <a:prstGeom prst="rect">
@@ -5229,8 +5661,8 @@
                         <wps:cNvSpPr txBox="1"/>
                         <wps:spPr>
                           <a:xfrm>
-                            <a:off x="4122355" y="701709"/>
-                            <a:ext cx="2195830" cy="291465"/>
+                            <a:off x="4121959" y="701641"/>
+                            <a:ext cx="2195195" cy="291465"/>
                           </a:xfrm>
                           <a:prstGeom prst="rect">
                             <a:avLst/>
@@ -5303,8 +5735,8 @@
                         <wps:cNvSpPr txBox="1"/>
                         <wps:spPr>
                           <a:xfrm>
-                            <a:off x="3710850" y="1601969"/>
-                            <a:ext cx="2346325" cy="291465"/>
+                            <a:off x="3710494" y="1601815"/>
+                            <a:ext cx="2345690" cy="291465"/>
                           </a:xfrm>
                           <a:prstGeom prst="rect">
                             <a:avLst/>
@@ -5351,7 +5783,7 @@
           </mc:Choice>
           <mc:Fallback>
             <w:pict>
-              <v:group w14:anchorId="789A1AAA" id="Canvas 3" o:spid="_x0000_s1084" editas="canvas" style="width:501pt;height:322pt;mso-position-horizontal-relative:char;mso-position-vertical-relative:line" coordsize="63627,40894" o:gfxdata="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">
+              <v:group w14:anchorId="789A1AAA" id="Canvas 3" o:spid="_x0000_s1081" editas="canvas" style="width:501pt;height:322pt;mso-position-horizontal-relative:char;mso-position-vertical-relative:line" coordsize="63627,40894" o:gfxdata="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">
                 <v:shapetype id="_x0000_t75" coordsize="21600,21600" o:spt="75" o:preferrelative="t" path="m@4@5l@4@11@9@11@9@5xe" filled="f" stroked="f">
                   <v:stroke joinstyle="miter"/>
                   <v:formulas>
@@ -5371,23 +5803,23 @@
                   <v:path o:extrusionok="f" gradientshapeok="t" o:connecttype="rect"/>
                   <o:lock v:ext="edit" aspectratio="t"/>
                 </v:shapetype>
-                <v:shape id="_x0000_s1085" type="#_x0000_t75" style="position:absolute;width:63627;height:40894;visibility:visible;mso-wrap-style:square">
+                <v:shape id="_x0000_s1082" type="#_x0000_t75" style="position:absolute;width:63627;height:40894;visibility:visible;mso-wrap-style:square">
                   <v:fill o:detectmouseclick="t"/>
                   <v:path o:connecttype="none"/>
                 </v:shape>
-                <v:shape id="Content Placeholder 4" o:spid="_x0000_s1086" type="#_x0000_t75" style="position:absolute;left:3;top:3695;width:18004;height:12192;visibility:visible;mso-wrap-style:square" o:gfxdata="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">
+                <v:shape id="Content Placeholder 4" o:spid="_x0000_s1083" type="#_x0000_t75" style="position:absolute;left:3;top:3695;width:18004;height:12192;visibility:visible;mso-wrap-style:square" o:gfxdata="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">
                   <v:imagedata r:id="rId11" o:title=""/>
                 </v:shape>
-                <v:shape id="Content Placeholder 4" o:spid="_x0000_s1087" type="#_x0000_t75" style="position:absolute;left:28197;top:3695;width:18004;height:12192;visibility:visible;mso-wrap-style:square" o:gfxdata="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">
+                <v:shape id="Content Placeholder 4" o:spid="_x0000_s1084" type="#_x0000_t75" style="position:absolute;left:28197;top:3695;width:18004;height:12192;visibility:visible;mso-wrap-style:square" o:gfxdata="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">
                   <v:imagedata r:id="rId11" o:title=""/>
                 </v:shape>
-                <v:shape id="Straight Arrow Connector 22" o:spid="_x0000_s1088" type="#_x0000_t32" style="position:absolute;left:13719;top:9791;width:16764;height:0;visibility:visible;mso-wrap-style:square" o:connectortype="straight" o:gfxdata="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" filled="t" fillcolor="#5b9bd5 [3204]" strokecolor="#e7e6e6 [3214]">
+                <v:shape id="Straight Arrow Connector 22" o:spid="_x0000_s1085" type="#_x0000_t32" style="position:absolute;left:13719;top:9791;width:16764;height:0;visibility:visible;mso-wrap-style:square" o:connectortype="straight" o:gfxdata="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" filled="t" fillcolor="#5b9bd5 [3204]" strokecolor="#e7e6e6 [3214]">
                   <v:stroke startarrow="block" endarrow="block"/>
                 </v:shape>
-                <v:shape id="Picture 24" o:spid="_x0000_s1089" type="#_x0000_t75" style="position:absolute;left:30483;top:21005;width:10899;height:10899;visibility:visible;mso-wrap-style:square" o:gfxdata="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">
+                <v:shape id="Picture 24" o:spid="_x0000_s1086" type="#_x0000_t75" style="position:absolute;left:30483;top:21005;width:10899;height:10899;visibility:visible;mso-wrap-style:square" o:gfxdata="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">
                   <v:imagedata r:id="rId12" o:title=""/>
                 </v:shape>
-                <v:shape id="TextBox 29" o:spid="_x0000_s1090" type="#_x0000_t202" style="position:absolute;left:854;top:2;width:19717;height:2915;visibility:visible;mso-wrap-style:square;v-text-anchor:top" o:gfxdata="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" filled="f" stroked="f">
+                <v:shape id="TextBox 29" o:spid="_x0000_s1087" type="#_x0000_t202" style="position:absolute;left:854;top:2;width:19710;height:2915;visibility:visible;mso-wrap-style:square;v-text-anchor:top" o:gfxdata="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" filled="f" stroked="f">
                   <v:textbox style="mso-fit-shape-to-text:t">
                     <w:txbxContent>
                       <w:p>
@@ -5427,7 +5859,7 @@
                     </w:txbxContent>
                   </v:textbox>
                 </v:shape>
-                <v:shape id="TextBox 30" o:spid="_x0000_s1091" type="#_x0000_t202" style="position:absolute;left:30556;top:535;width:17646;height:2915;visibility:visible;mso-wrap-style:square;v-text-anchor:top" o:gfxdata="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" filled="f" stroked="f">
+                <v:shape id="TextBox 30" o:spid="_x0000_s1088" type="#_x0000_t202" style="position:absolute;left:30553;top:535;width:17646;height:2915;visibility:visible;mso-wrap-style:square;v-text-anchor:top" o:gfxdata="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" filled="f" stroked="f">
                   <v:textbox style="mso-fit-shape-to-text:t">
                     <w:txbxContent>
                       <w:p>
@@ -5467,7 +5899,7 @@
                     </w:txbxContent>
                   </v:textbox>
                 </v:shape>
-                <v:shape id="TextBox 31" o:spid="_x0000_s1092" type="#_x0000_t202" style="position:absolute;left:41333;top:24554;width:16523;height:2914;visibility:visible;mso-wrap-style:square;v-text-anchor:top" o:gfxdata="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" filled="f" stroked="f">
+                <v:shape id="TextBox 31" o:spid="_x0000_s1089" type="#_x0000_t202" style="position:absolute;left:41329;top:24551;width:16523;height:2915;visibility:visible;mso-wrap-style:square;v-text-anchor:top" o:gfxdata="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" filled="f" stroked="f">
                   <v:textbox style="mso-fit-shape-to-text:t">
                     <w:txbxContent>
                       <w:p>
@@ -5507,10 +5939,10 @@
                     </w:txbxContent>
                   </v:textbox>
                 </v:shape>
-                <v:shape id="Straight Arrow Connector 40" o:spid="_x0000_s1093" type="#_x0000_t32" style="position:absolute;left:35932;top:15641;width:0;height:5364;flip:y;visibility:visible;mso-wrap-style:square" o:connectortype="straight" o:gfxdata="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" filled="t" fillcolor="#5b9bd5 [3204]" strokecolor="#e7e6e6 [3214]">
+                <v:shape id="Straight Arrow Connector 40" o:spid="_x0000_s1090" type="#_x0000_t32" style="position:absolute;left:35932;top:15641;width:0;height:5364;flip:y;visibility:visible;mso-wrap-style:square" o:connectortype="straight" o:gfxdata="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" filled="t" fillcolor="#5b9bd5 [3204]" strokecolor="#e7e6e6 [3214]">
                   <v:stroke endarrow="block"/>
                 </v:shape>
-                <v:shape id="TextBox 33" o:spid="_x0000_s1094" type="#_x0000_t202" style="position:absolute;left:13685;top:16440;width:23476;height:2914;visibility:visible;mso-wrap-style:square;v-text-anchor:top" o:gfxdata="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" filled="f" stroked="f">
+                <v:shape id="TextBox 33" o:spid="_x0000_s1091" type="#_x0000_t202" style="position:absolute;left:13684;top:16438;width:23476;height:2915;visibility:visible;mso-wrap-style:square;v-text-anchor:top" o:gfxdata="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" filled="f" stroked="f">
                   <v:textbox style="mso-fit-shape-to-text:t">
                     <w:txbxContent>
                       <w:p>
@@ -5600,7 +6032,7 @@
                     </w:txbxContent>
                   </v:textbox>
                 </v:shape>
-                <v:shape id="TextBox 34" o:spid="_x0000_s1095" type="#_x0000_t202" style="position:absolute;left:13889;top:5248;width:16923;height:2915;visibility:visible;mso-wrap-style:square;v-text-anchor:top" o:gfxdata="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" filled="f" stroked="f">
+                <v:shape id="TextBox 34" o:spid="_x0000_s1092" type="#_x0000_t202" style="position:absolute;left:13887;top:5247;width:16923;height:2915;visibility:visible;mso-wrap-style:square;v-text-anchor:top" o:gfxdata="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" filled="f" stroked="f">
                   <v:textbox style="mso-fit-shape-to-text:t">
                     <w:txbxContent>
                       <w:p>
@@ -5641,7 +6073,7 @@
                     </w:txbxContent>
                   </v:textbox>
                 </v:shape>
-                <v:shape id="TextBox 35" o:spid="_x0000_s1096" type="#_x0000_t202" style="position:absolute;left:41223;top:7017;width:21958;height:2914;visibility:visible;mso-wrap-style:square;v-text-anchor:top" o:gfxdata="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" filled="f" stroked="f">
+                <v:shape id="TextBox 35" o:spid="_x0000_s1093" type="#_x0000_t202" style="position:absolute;left:41219;top:7016;width:21952;height:2915;visibility:visible;mso-wrap-style:square;v-text-anchor:top" o:gfxdata="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" filled="f" stroked="f">
                   <v:textbox style="mso-fit-shape-to-text:t">
                     <w:txbxContent>
                       <w:p>
@@ -5671,10 +6103,10 @@
                     </w:txbxContent>
                   </v:textbox>
                 </v:shape>
-                <v:shape id="Straight Arrow Connector 44" o:spid="_x0000_s1097" type="#_x0000_t32" style="position:absolute;left:37199;top:15887;width:0;height:5118;visibility:visible;mso-wrap-style:square" o:connectortype="straight" o:gfxdata="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" filled="t" fillcolor="#5b9bd5 [3204]" strokecolor="#e7e6e6 [3214]">
+                <v:shape id="Straight Arrow Connector 44" o:spid="_x0000_s1094" type="#_x0000_t32" style="position:absolute;left:37199;top:15887;width:0;height:5118;visibility:visible;mso-wrap-style:square" o:connectortype="straight" o:gfxdata="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" filled="t" fillcolor="#5b9bd5 [3204]" strokecolor="#e7e6e6 [3214]">
                   <v:stroke endarrow="block"/>
                 </v:shape>
-                <v:shape id="TextBox 37" o:spid="_x0000_s1098" type="#_x0000_t202" style="position:absolute;left:37108;top:16019;width:23463;height:2915;visibility:visible;mso-wrap-style:square;v-text-anchor:top" o:gfxdata="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" filled="f" stroked="f">
+                <v:shape id="TextBox 37" o:spid="_x0000_s1095" type="#_x0000_t202" style="position:absolute;left:37104;top:16018;width:23457;height:2914;visibility:visible;mso-wrap-style:square;v-text-anchor:top" o:gfxdata="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" filled="f" stroked="f">
                   <v:textbox style="mso-fit-shape-to-text:t">
                     <w:txbxContent>
                       <w:p>
@@ -5717,7 +6149,6 @@
         <w:ind w:left="1440" w:firstLine="720"/>
       </w:pPr>
       <w:r>
-        <w:lastRenderedPageBreak/>
         <w:t xml:space="preserve">Figure </w:t>
       </w:r>
       <w:r>
@@ -5745,7 +6176,6 @@
         <w:t>: Functional block diagram of realization architecture</w:t>
       </w:r>
     </w:p>
-    <w:p/>
     <w:p>
       <w:pPr>
         <w:pStyle w:val="Heading3"/>
@@ -5793,7 +6223,6 @@
         <w:t>https://github.com/niteeshbhat/HbbTV_DVB_Conformance_Backend</w:t>
       </w:r>
     </w:p>
-    <w:p/>
     <w:p>
       <w:pPr>
         <w:pStyle w:val="Heading1"/>
@@ -5813,8 +6242,6 @@
       <w:r>
         <w:t>. Windows support has been deprecated.</w:t>
       </w:r>
-      <w:bookmarkStart w:id="0" w:name="_GoBack"/>
-      <w:bookmarkEnd w:id="0"/>
     </w:p>
     <w:p>
       <w:pPr>
@@ -5942,6 +6369,7 @@
           <w:rFonts w:asciiTheme="minorHAnsi" w:hAnsiTheme="minorHAnsi"/>
           <w:i/>
         </w:rPr>
+        <w:lastRenderedPageBreak/>
         <w:t>sudo</w:t>
       </w:r>
       <w:proofErr w:type="spellEnd"/>
@@ -6491,7 +6919,6 @@
         <w:rPr>
           <w:lang w:val="en-US"/>
         </w:rPr>
-        <w:lastRenderedPageBreak/>
         <w:t xml:space="preserve">If there is no </w:t>
       </w:r>
       <w:proofErr w:type="spellStart"/>
@@ -6638,14 +7065,6 @@
         </w:rPr>
         <w:t xml:space="preserve"> apt-get install oracle-java8-installer</w:t>
       </w:r>
-    </w:p>
-    <w:p>
-      <w:pPr>
-        <w:ind w:left="1440"/>
-        <w:rPr>
-          <w:lang w:val="en-US"/>
-        </w:rPr>
-      </w:pPr>
     </w:p>
     <w:p>
       <w:pPr>
@@ -6809,6 +7228,7 @@
         <w:rPr>
           <w:lang w:val="en-US"/>
         </w:rPr>
+        <w:lastRenderedPageBreak/>
         <w:t>Rename or move the index.html, so that the user defined contents are shown in http://localhost/</w:t>
       </w:r>
     </w:p>
@@ -7061,8 +7481,8 @@
           <w:lang w:val="en-US"/>
         </w:rPr>
       </w:pPr>
-      <w:bookmarkStart w:id="1" w:name="__DdeLink__245_1556530962"/>
-      <w:bookmarkEnd w:id="1"/>
+      <w:bookmarkStart w:id="0" w:name="__DdeLink__245_1556530962"/>
+      <w:bookmarkEnd w:id="0"/>
     </w:p>
     <w:p>
       <w:pPr>
@@ -7303,7 +7723,6 @@
           <w:iCs/>
           <w:lang w:val="en-US"/>
         </w:rPr>
-        <w:lastRenderedPageBreak/>
         <w:t>XML extension of PHP</w:t>
       </w:r>
     </w:p>
@@ -7427,44 +7846,6 @@
           <w:lang w:val="en-US"/>
         </w:rPr>
         <w:t>386</w:t>
-      </w:r>
-    </w:p>
-    <w:p>
-      <w:pPr>
-        <w:pStyle w:val="ListParagraph"/>
-        <w:ind w:left="1800"/>
-        <w:rPr>
-          <w:iCs/>
-          <w:lang w:val="en-US"/>
-        </w:rPr>
-      </w:pPr>
-      <w:r>
-        <w:rPr>
-          <w:iCs/>
-          <w:lang w:val="en-US"/>
-        </w:rPr>
-        <w:tab/>
-      </w:r>
-      <w:r>
-        <w:rPr>
-          <w:iCs/>
-          <w:lang w:val="en-US"/>
-        </w:rPr>
-        <w:tab/>
-      </w:r>
-      <w:r>
-        <w:rPr>
-          <w:iCs/>
-          <w:lang w:val="en-US"/>
-        </w:rPr>
-        <w:tab/>
-      </w:r>
-      <w:r>
-        <w:rPr>
-          <w:iCs/>
-          <w:lang w:val="en-US"/>
-        </w:rPr>
-        <w:tab/>
       </w:r>
       <w:r>
         <w:rPr>
@@ -7649,6 +8030,16 @@
         <w:t>conformancetest.php</w:t>
       </w:r>
       <w:proofErr w:type="spellEnd"/>
+    </w:p>
+    <w:p>
+      <w:pPr>
+        <w:jc w:val="left"/>
+        <w:rPr>
+          <w:i/>
+          <w:iCs/>
+          <w:lang w:val="en-US"/>
+        </w:rPr>
+      </w:pPr>
     </w:p>
     <w:p>
       <w:pPr>
@@ -7786,7 +8177,7 @@
           </mc:Choice>
           <mc:Fallback>
             <w:pict>
-              <v:rect w14:anchorId="11388E9D" id="Rectangle 10" o:spid="_x0000_s1099" style="position:absolute;margin-left:342.7pt;margin-top:335.6pt;width:146.8pt;height:33.2pt;z-index:251659264;visibility:visible;mso-wrap-style:square;mso-width-percent:0;mso-wrap-distance-left:9pt;mso-wrap-distance-top:0;mso-wrap-distance-right:9pt;mso-wrap-distance-bottom:0;mso-position-horizontal:absolute;mso-position-horizontal-relative:text;mso-position-vertical:absolute;mso-position-vertical-relative:text;mso-width-percent:0;mso-width-relative:margin;v-text-anchor:middle" o:gfxdata="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" filled="f" stroked="f" strokeweight="1pt">
+              <v:rect w14:anchorId="11388E9D" id="Rectangle 10" o:spid="_x0000_s1096" style="position:absolute;margin-left:342.7pt;margin-top:335.6pt;width:146.8pt;height:33.2pt;z-index:251659264;visibility:visible;mso-wrap-style:square;mso-width-percent:0;mso-wrap-distance-left:9pt;mso-wrap-distance-top:0;mso-wrap-distance-right:9pt;mso-wrap-distance-bottom:0;mso-position-horizontal:absolute;mso-position-horizontal-relative:text;mso-position-vertical:absolute;mso-position-vertical-relative:text;mso-width-percent:0;mso-width-relative:margin;v-text-anchor:middle" o:gfxdata="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" filled="f" stroked="f" strokeweight="1pt">
                 <v:textbox>
                   <w:txbxContent>
                     <w:p>
@@ -7917,7 +8308,7 @@
           </mc:Choice>
           <mc:Fallback>
             <w:pict>
-              <v:rect w14:anchorId="064A1C79" id="Rectangle 11" o:spid="_x0000_s1100" style="position:absolute;margin-left:132.5pt;margin-top:425.65pt;width:146.8pt;height:33.15pt;z-index:251660288;visibility:visible;mso-wrap-style:square;mso-width-percent:0;mso-wrap-distance-left:9pt;mso-wrap-distance-top:0;mso-wrap-distance-right:9pt;mso-wrap-distance-bottom:0;mso-position-horizontal:absolute;mso-position-horizontal-relative:text;mso-position-vertical:absolute;mso-position-vertical-relative:text;mso-width-percent:0;mso-width-relative:margin;v-text-anchor:middle" o:gfxdata="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" filled="f" stroked="f" strokeweight="1pt">
+              <v:rect w14:anchorId="064A1C79" id="Rectangle 11" o:spid="_x0000_s1097" style="position:absolute;margin-left:132.5pt;margin-top:425.65pt;width:146.8pt;height:33.15pt;z-index:251660288;visibility:visible;mso-wrap-style:square;mso-width-percent:0;mso-wrap-distance-left:9pt;mso-wrap-distance-top:0;mso-wrap-distance-right:9pt;mso-wrap-distance-bottom:0;mso-position-horizontal:absolute;mso-position-horizontal-relative:text;mso-position-vertical:absolute;mso-position-vertical-relative:text;mso-width-percent:0;mso-width-relative:margin;v-text-anchor:middle" o:gfxdata="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" filled="f" stroked="f" strokeweight="1pt">
                 <v:textbox>
                   <w:txbxContent>
                     <w:p>
@@ -8266,19 +8657,19 @@
           </mc:Choice>
           <mc:Fallback>
             <w:pict>
-              <v:group w14:anchorId="13843C56" id="Canvas 6" o:spid="_x0000_s1101" editas="canvas" style="width:503.55pt;height:493.8pt;mso-position-horizontal-relative:char;mso-position-vertical-relative:line" coordsize="63944,62712" o:gfxdata="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">
-                <v:shape id="_x0000_s1102" type="#_x0000_t75" style="position:absolute;width:63944;height:62712;visibility:visible;mso-wrap-style:square">
+              <v:group w14:anchorId="13843C56" id="Canvas 6" o:spid="_x0000_s1098" editas="canvas" style="width:503.55pt;height:493.8pt;mso-position-horizontal-relative:char;mso-position-vertical-relative:line" coordsize="63944,62712" o:gfxdata="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">
+                <v:shape id="_x0000_s1099" type="#_x0000_t75" style="position:absolute;width:63944;height:62712;visibility:visible;mso-wrap-style:square">
                   <v:fill o:detectmouseclick="t"/>
                   <v:path o:connecttype="none"/>
                 </v:shape>
-                <v:shape id="Picture 46" o:spid="_x0000_s1103" type="#_x0000_t75" style="position:absolute;top:78;width:63106;height:47304;visibility:visible;mso-wrap-style:square" o:gfxdata="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">
+                <v:shape id="Picture 46" o:spid="_x0000_s1100" type="#_x0000_t75" style="position:absolute;top:78;width:63106;height:47304;visibility:visible;mso-wrap-style:square" o:gfxdata="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">
                   <v:imagedata r:id="rId17" o:title=""/>
                 </v:shape>
-                <v:rect id="Rectangle 7" o:spid="_x0000_s1104" style="position:absolute;left:13300;top:17456;width:25710;height:1900;visibility:visible;mso-wrap-style:square;v-text-anchor:middle" o:gfxdata="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" filled="f" strokecolor="red" strokeweight="3pt"/>
-                <v:shape id="Straight Arrow Connector 8" o:spid="_x0000_s1105" type="#_x0000_t32" style="position:absolute;left:34616;top:19414;width:20426;height:19655;visibility:visible;mso-wrap-style:square" o:connectortype="straight" o:gfxdata="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" strokecolor="red" strokeweight="2.25pt">
+                <v:rect id="Rectangle 7" o:spid="_x0000_s1101" style="position:absolute;left:13300;top:17456;width:25710;height:1900;visibility:visible;mso-wrap-style:square;v-text-anchor:middle" o:gfxdata="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" filled="f" strokecolor="red" strokeweight="3pt"/>
+                <v:shape id="Straight Arrow Connector 8" o:spid="_x0000_s1102" type="#_x0000_t32" style="position:absolute;left:34616;top:19414;width:20426;height:19655;visibility:visible;mso-wrap-style:square" o:connectortype="straight" o:gfxdata="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" strokecolor="red" strokeweight="2.25pt">
                   <v:stroke endarrow="block" joinstyle="miter"/>
                 </v:shape>
-                <v:rect id="Rectangle 9" o:spid="_x0000_s1106" style="position:absolute;left:44651;top:38772;width:18455;height:4216;visibility:visible;mso-wrap-style:square;v-text-anchor:middle" o:gfxdata="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" filled="f" stroked="f" strokeweight="1pt">
+                <v:rect id="Rectangle 9" o:spid="_x0000_s1103" style="position:absolute;left:44651;top:38772;width:18455;height:4216;visibility:visible;mso-wrap-style:square;v-text-anchor:middle" o:gfxdata="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" filled="f" stroked="f" strokeweight="1pt">
                   <v:textbox>
                     <w:txbxContent>
                       <w:p>
@@ -8295,8 +8686,8 @@
                     </w:txbxContent>
                   </v:textbox>
                 </v:rect>
-                <v:rect id="Rectangle 47" o:spid="_x0000_s1107" style="position:absolute;top:28162;width:39722;height:20823;visibility:visible;mso-wrap-style:square;v-text-anchor:middle" o:gfxdata="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" filled="f" strokecolor="red" strokeweight="3pt"/>
-                <v:rect id="Rectangle 48" o:spid="_x0000_s1108" style="position:absolute;left:14565;top:51438;width:18454;height:4210;visibility:visible;mso-wrap-style:square;v-text-anchor:middle" o:gfxdata="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" filled="f" stroked="f" strokeweight="1pt">
+                <v:rect id="Rectangle 47" o:spid="_x0000_s1104" style="position:absolute;top:28162;width:39722;height:20823;visibility:visible;mso-wrap-style:square;v-text-anchor:middle" o:gfxdata="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" filled="f" strokecolor="red" strokeweight="3pt"/>
+                <v:rect id="Rectangle 48" o:spid="_x0000_s1105" style="position:absolute;left:14565;top:51438;width:18454;height:4210;visibility:visible;mso-wrap-style:square;v-text-anchor:middle" o:gfxdata="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" filled="f" stroked="f" strokeweight="1pt">
                   <v:textbox>
                     <w:txbxContent>
                       <w:p>
@@ -8318,7 +8709,7 @@
                     </w:txbxContent>
                   </v:textbox>
                 </v:rect>
-                <v:shape id="Straight Arrow Connector 49" o:spid="_x0000_s1109" type="#_x0000_t32" style="position:absolute;left:19861;top:48984;width:4127;height:3029;visibility:visible;mso-wrap-style:square" o:connectortype="straight" o:gfxdata="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" strokecolor="red" strokeweight="2.25pt">
+                <v:shape id="Straight Arrow Connector 49" o:spid="_x0000_s1106" type="#_x0000_t32" style="position:absolute;left:19861;top:48984;width:4127;height:3029;visibility:visible;mso-wrap-style:square" o:connectortype="straight" o:gfxdata="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" strokecolor="red" strokeweight="2.25pt">
                   <v:stroke endarrow="block" joinstyle="miter"/>
                 </v:shape>
                 <w10:anchorlock/>
@@ -8731,7 +9122,6 @@
         </w:drawing>
       </w:r>
     </w:p>
-    <w:p/>
     <w:p>
       <w:pPr>
         <w:pStyle w:val="Caption"/>
@@ -8755,6 +9145,317 @@
       </w:r>
     </w:p>
     <w:p/>
+    <w:p>
+      <w:pPr>
+        <w:pStyle w:val="Heading3"/>
+        <w:numPr>
+          <w:ilvl w:val="0"/>
+          <w:numId w:val="0"/>
+        </w:numPr>
+        <w:ind w:left="720" w:hanging="720"/>
+      </w:pPr>
+      <w:r>
+        <w:t>4.</w:t>
+      </w:r>
+      <w:r>
+        <w:t>3</w:t>
+      </w:r>
+      <w:r>
+        <w:t xml:space="preserve"> </w:t>
+      </w:r>
+      <w:proofErr w:type="spellStart"/>
+      <w:r>
+        <w:t>HbbTV</w:t>
+      </w:r>
+      <w:proofErr w:type="spellEnd"/>
+      <w:r>
+        <w:t xml:space="preserve">/DVB </w:t>
+      </w:r>
+      <w:r>
+        <w:t>Live Conformance</w:t>
+      </w:r>
+    </w:p>
+    <w:p>
+      <w:proofErr w:type="spellStart"/>
+      <w:r>
+        <w:t>HbbTV</w:t>
+      </w:r>
+      <w:proofErr w:type="spellEnd"/>
+      <w:r>
+        <w:t xml:space="preserve">/DVB validation for live services can be reached via the front-end. Whenever a dynamic live MPD is detected, an option for the live validation will be displayed on the front-end, named as “Dynamic timing validation” as shown in Figure 6. </w:t>
+      </w:r>
+    </w:p>
+    <w:p/>
+    <w:p>
+      <w:r>
+        <w:t>When clicked on, you will be directed to the live validation tool in a new tab, where the provided live MPD is taken as input.</w:t>
+      </w:r>
+      <w:r>
+        <w:t xml:space="preserve"> This part of the process is shown in Figure 7. </w:t>
+      </w:r>
+    </w:p>
+    <w:p/>
+    <w:p>
+      <w:r>
+        <w:lastRenderedPageBreak/>
+        <w:t>When clicked on “Start” button on this tool, the tool will compute the available segments from the MPD</w:t>
+      </w:r>
+      <w:r>
+        <w:t xml:space="preserve"> </w:t>
+      </w:r>
+      <w:r>
+        <w:t xml:space="preserve">along with their availability end times </w:t>
+      </w:r>
+      <w:r>
+        <w:t>and start sending “HEAD” requests to check if the computed segment URLs are actually available on the server</w:t>
+      </w:r>
+      <w:r>
+        <w:t xml:space="preserve"> and if they are actually not available on the computed end time</w:t>
+      </w:r>
+      <w:r>
+        <w:t xml:space="preserve">. If yes, a “STATUS OK” response will be displayed on the screen for the specific segment along with the segment availability start time information. </w:t>
+      </w:r>
+      <w:r>
+        <w:t xml:space="preserve">If not available, “STATUS Not Found” response will be displayed for the specific segment </w:t>
+      </w:r>
+      <w:r>
+        <w:t>along with the segment availability start time information.</w:t>
+      </w:r>
+      <w:r>
+        <w:t xml:space="preserve"> The segment status information is provided on the web interface under “Response information for the segment requests”.</w:t>
+      </w:r>
+      <w:r>
+        <w:t xml:space="preserve"> </w:t>
+      </w:r>
+      <w:r>
+        <w:t>Under “Overall progress of segment requests”,</w:t>
+      </w:r>
+      <w:r>
+        <w:t xml:space="preserve"> information on</w:t>
+      </w:r>
+      <w:r>
+        <w:t xml:space="preserve"> </w:t>
+      </w:r>
+      <w:r>
+        <w:t xml:space="preserve">how many </w:t>
+      </w:r>
+      <w:proofErr w:type="gramStart"/>
+      <w:r>
+        <w:t>availability</w:t>
+      </w:r>
+      <w:proofErr w:type="gramEnd"/>
+      <w:r>
+        <w:t xml:space="preserve"> start</w:t>
+      </w:r>
+      <w:r>
+        <w:t xml:space="preserve"> </w:t>
+      </w:r>
+      <w:r>
+        <w:t>and end checks are performed and how many of them are successful are provided.</w:t>
+      </w:r>
+      <w:r>
+        <w:t xml:space="preserve"> Only if all the responses are “STATUS OK”, the live service is said to be conformant. </w:t>
+      </w:r>
+      <w:r>
+        <w:t>This process is shown in Figure 8.</w:t>
+      </w:r>
+    </w:p>
+    <w:p>
+      <w:pPr>
+        <w:keepNext/>
+      </w:pPr>
+      <w:r>
+        <w:rPr>
+          <w:noProof/>
+        </w:rPr>
+        <w:drawing>
+          <wp:inline distT="0" distB="0" distL="0" distR="0" wp14:anchorId="654E0E08" wp14:editId="2CCAC27F">
+            <wp:extent cx="5943600" cy="2512060"/>
+            <wp:effectExtent l="0" t="0" r="0" b="2540"/>
+            <wp:docPr id="12" name="Picture 12"/>
+            <wp:cNvGraphicFramePr>
+              <a:graphicFrameLocks xmlns:a="http://schemas.openxmlformats.org/drawingml/2006/main" noChangeAspect="1"/>
+            </wp:cNvGraphicFramePr>
+            <a:graphic xmlns:a="http://schemas.openxmlformats.org/drawingml/2006/main">
+              <a:graphicData uri="http://schemas.openxmlformats.org/drawingml/2006/picture">
+                <pic:pic xmlns:pic="http://schemas.openxmlformats.org/drawingml/2006/picture">
+                  <pic:nvPicPr>
+                    <pic:cNvPr id="1" name=""/>
+                    <pic:cNvPicPr/>
+                  </pic:nvPicPr>
+                  <pic:blipFill>
+                    <a:blip r:embed="rId19"/>
+                    <a:stretch>
+                      <a:fillRect/>
+                    </a:stretch>
+                  </pic:blipFill>
+                  <pic:spPr>
+                    <a:xfrm>
+                      <a:off x="0" y="0"/>
+                      <a:ext cx="5943600" cy="2512060"/>
+                    </a:xfrm>
+                    <a:prstGeom prst="rect">
+                      <a:avLst/>
+                    </a:prstGeom>
+                  </pic:spPr>
+                </pic:pic>
+              </a:graphicData>
+            </a:graphic>
+          </wp:inline>
+        </w:drawing>
+      </w:r>
+    </w:p>
+    <w:p>
+      <w:pPr>
+        <w:pStyle w:val="Caption"/>
+        <w:jc w:val="center"/>
+      </w:pPr>
+      <w:r>
+        <w:t xml:space="preserve">Figure 6: </w:t>
+      </w:r>
+      <w:r>
+        <w:t>Access to l</w:t>
+      </w:r>
+      <w:r>
+        <w:t>ive service validation</w:t>
+      </w:r>
+      <w:r>
+        <w:t xml:space="preserve"> from the front-end</w:t>
+      </w:r>
+    </w:p>
+    <w:p/>
+    <w:p/>
+    <w:p>
+      <w:pPr>
+        <w:keepNext/>
+      </w:pPr>
+      <w:r>
+        <w:rPr>
+          <w:noProof/>
+        </w:rPr>
+        <w:lastRenderedPageBreak/>
+        <w:drawing>
+          <wp:inline distT="0" distB="0" distL="0" distR="0" wp14:anchorId="784686E2" wp14:editId="60F0E5DC">
+            <wp:extent cx="5943600" cy="2911826"/>
+            <wp:effectExtent l="0" t="0" r="0" b="3175"/>
+            <wp:docPr id="13" name="Picture 13"/>
+            <wp:cNvGraphicFramePr>
+              <a:graphicFrameLocks xmlns:a="http://schemas.openxmlformats.org/drawingml/2006/main" noChangeAspect="1"/>
+            </wp:cNvGraphicFramePr>
+            <a:graphic xmlns:a="http://schemas.openxmlformats.org/drawingml/2006/main">
+              <a:graphicData uri="http://schemas.openxmlformats.org/drawingml/2006/picture">
+                <pic:pic xmlns:pic="http://schemas.openxmlformats.org/drawingml/2006/picture">
+                  <pic:nvPicPr>
+                    <pic:cNvPr id="0" name="Picture 3"/>
+                    <pic:cNvPicPr>
+                      <a:picLocks noChangeAspect="1" noChangeArrowheads="1"/>
+                    </pic:cNvPicPr>
+                  </pic:nvPicPr>
+                  <pic:blipFill>
+                    <a:blip r:embed="rId20" cstate="print">
+                      <a:extLst>
+                        <a:ext uri="{28A0092B-C50C-407E-A947-70E740481C1C}">
+                          <a14:useLocalDpi xmlns:a14="http://schemas.microsoft.com/office/drawing/2010/main" val="0"/>
+                        </a:ext>
+                      </a:extLst>
+                    </a:blip>
+                    <a:srcRect/>
+                    <a:stretch>
+                      <a:fillRect/>
+                    </a:stretch>
+                  </pic:blipFill>
+                  <pic:spPr bwMode="auto">
+                    <a:xfrm>
+                      <a:off x="0" y="0"/>
+                      <a:ext cx="5943600" cy="2911826"/>
+                    </a:xfrm>
+                    <a:prstGeom prst="rect">
+                      <a:avLst/>
+                    </a:prstGeom>
+                    <a:noFill/>
+                    <a:ln>
+                      <a:noFill/>
+                    </a:ln>
+                  </pic:spPr>
+                </pic:pic>
+              </a:graphicData>
+            </a:graphic>
+          </wp:inline>
+        </w:drawing>
+      </w:r>
+    </w:p>
+    <w:p>
+      <w:pPr>
+        <w:pStyle w:val="Caption"/>
+        <w:jc w:val="center"/>
+      </w:pPr>
+      <w:bookmarkStart w:id="1" w:name="_Hlk515873060"/>
+      <w:r>
+        <w:t>Figure7: Live service validation tool</w:t>
+      </w:r>
+      <w:bookmarkEnd w:id="1"/>
+    </w:p>
+    <w:p/>
+    <w:p/>
+    <w:p>
+      <w:pPr>
+        <w:keepNext/>
+      </w:pPr>
+      <w:r>
+        <w:rPr>
+          <w:noProof/>
+        </w:rPr>
+        <w:drawing>
+          <wp:inline distT="0" distB="0" distL="0" distR="0" wp14:anchorId="26AA6AC7" wp14:editId="5666775A">
+            <wp:extent cx="5943600" cy="2941955"/>
+            <wp:effectExtent l="0" t="0" r="0" b="0"/>
+            <wp:docPr id="14" name="Picture 14"/>
+            <wp:cNvGraphicFramePr>
+              <a:graphicFrameLocks xmlns:a="http://schemas.openxmlformats.org/drawingml/2006/main" noChangeAspect="1"/>
+            </wp:cNvGraphicFramePr>
+            <a:graphic xmlns:a="http://schemas.openxmlformats.org/drawingml/2006/main">
+              <a:graphicData uri="http://schemas.openxmlformats.org/drawingml/2006/picture">
+                <pic:pic xmlns:pic="http://schemas.openxmlformats.org/drawingml/2006/picture">
+                  <pic:nvPicPr>
+                    <pic:cNvPr id="1" name=""/>
+                    <pic:cNvPicPr/>
+                  </pic:nvPicPr>
+                  <pic:blipFill>
+                    <a:blip r:embed="rId21"/>
+                    <a:stretch>
+                      <a:fillRect/>
+                    </a:stretch>
+                  </pic:blipFill>
+                  <pic:spPr>
+                    <a:xfrm>
+                      <a:off x="0" y="0"/>
+                      <a:ext cx="5943600" cy="2941955"/>
+                    </a:xfrm>
+                    <a:prstGeom prst="rect">
+                      <a:avLst/>
+                    </a:prstGeom>
+                  </pic:spPr>
+                </pic:pic>
+              </a:graphicData>
+            </a:graphic>
+          </wp:inline>
+        </w:drawing>
+      </w:r>
+    </w:p>
+    <w:p>
+      <w:pPr>
+        <w:pStyle w:val="Caption"/>
+        <w:jc w:val="center"/>
+      </w:pPr>
+      <w:r>
+        <w:t>Figure 8: Live service validation process</w:t>
+      </w:r>
+    </w:p>
+    <w:p/>
+    <w:p>
+      <w:bookmarkStart w:id="2" w:name="_GoBack"/>
+      <w:bookmarkEnd w:id="2"/>
+    </w:p>
     <w:p>
       <w:pPr>
         <w:pStyle w:val="Caption"/>
@@ -8770,6 +9471,7 @@
           <w:sz w:val="32"/>
           <w:szCs w:val="32"/>
         </w:rPr>
+        <w:lastRenderedPageBreak/>
         <w:t>References</w:t>
       </w:r>
     </w:p>
@@ -8857,7 +9559,7 @@
     </w:tbl>
     <w:p/>
     <w:sectPr>
-      <w:footerReference w:type="default" r:id="rId19"/>
+      <w:footerReference w:type="default" r:id="rId22"/>
       <w:pgSz w:w="12240" w:h="15840"/>
       <w:pgMar w:top="1440" w:right="1440" w:bottom="1440" w:left="1440" w:header="720" w:footer="0" w:gutter="0"/>
       <w:pgNumType w:start="1"/>
@@ -8899,6 +9601,7 @@
     <w:p/>
     <w:p/>
     <w:p/>
+    <w:p/>
   </w:endnote>
   <w:endnote w:type="continuationSeparator" w:id="0">
     <w:p>
@@ -8906,6 +9609,7 @@
         <w:continuationSeparator/>
       </w:r>
     </w:p>
+    <w:p/>
     <w:p/>
     <w:p/>
     <w:p/>
@@ -8999,6 +9703,7 @@
   <w:p/>
   <w:p/>
   <w:p/>
+  <w:p/>
 </w:ftr>
 </file>
 
@@ -9033,6 +9738,7 @@
     <w:p/>
     <w:p/>
     <w:p/>
+    <w:p/>
   </w:footnote>
   <w:footnote w:type="continuationSeparator" w:id="0">
     <w:p>
@@ -9040,6 +9746,7 @@
         <w:continuationSeparator/>
       </w:r>
     </w:p>
+    <w:p/>
     <w:p/>
     <w:p/>
     <w:p/>
@@ -11733,7 +12440,7 @@
 </file>
 
 <file path=customXml/itemProps1.xml><?xml version="1.0" encoding="utf-8"?>
-<ds:datastoreItem xmlns:ds="http://schemas.openxmlformats.org/officeDocument/2006/customXml" ds:itemID="{AF9D3BE2-555F-4DEA-AA4C-3363C8AA2ADC}">
+<ds:datastoreItem xmlns:ds="http://schemas.openxmlformats.org/officeDocument/2006/customXml" ds:itemID="{1523E8EC-7DD3-4B25-894F-DDC6F6EC3133}">
   <ds:schemaRefs>
     <ds:schemaRef ds:uri="http://schemas.openxmlformats.org/officeDocument/2006/bibliography"/>
   </ds:schemaRefs>

</xml_diff>